<commit_message>
FAI actualizado, se envía a Ximena Puentes y jefaturas para revisión de informe
</commit_message>
<xml_diff>
--- a/SUBDECON_483-259/FORMULARIO FAI_PRIMERINFORME_SARDINA.docx
+++ b/SUBDECON_483-259/FORMULARIO FAI_PRIMERINFORME_SARDINA.docx
@@ -1982,23 +1982,7 @@
                                 <w:sz w:val="20"/>
                                 <w:szCs w:val="20"/>
                               </w:rPr>
-                              <w:t>21</w:t>
-                            </w:r>
-                            <w:r>
-                              <w:rPr>
-                                <w:rFonts w:ascii="Roboto" w:hAnsi="Roboto"/>
-                                <w:sz w:val="20"/>
-                                <w:szCs w:val="20"/>
-                              </w:rPr>
-                              <w:t>/0</w:t>
-                            </w:r>
-                            <w:r>
-                              <w:rPr>
-                                <w:rFonts w:ascii="Roboto" w:hAnsi="Roboto"/>
-                                <w:sz w:val="20"/>
-                                <w:szCs w:val="20"/>
-                              </w:rPr>
-                              <w:t>7</w:t>
+                              <w:t>14/09</w:t>
                             </w:r>
                             <w:r>
                               <w:rPr>
@@ -2066,23 +2050,7 @@
                           <w:sz w:val="20"/>
                           <w:szCs w:val="20"/>
                         </w:rPr>
-                        <w:t>21</w:t>
-                      </w:r>
-                      <w:r>
-                        <w:rPr>
-                          <w:rFonts w:ascii="Roboto" w:hAnsi="Roboto"/>
-                          <w:sz w:val="20"/>
-                          <w:szCs w:val="20"/>
-                        </w:rPr>
-                        <w:t>/0</w:t>
-                      </w:r>
-                      <w:r>
-                        <w:rPr>
-                          <w:rFonts w:ascii="Roboto" w:hAnsi="Roboto"/>
-                          <w:sz w:val="20"/>
-                          <w:szCs w:val="20"/>
-                        </w:rPr>
-                        <w:t>7</w:t>
+                        <w:t>14/09</w:t>
                       </w:r>
                       <w:r>
                         <w:rPr>
@@ -3499,7 +3467,7 @@
                                 <w:sz w:val="18"/>
                                 <w:szCs w:val="18"/>
                               </w:rPr>
-                              <w:t xml:space="preserve">TERCER </w:t>
+                              <w:t xml:space="preserve">PRIMER </w:t>
                             </w:r>
                             <w:r>
                               <w:rPr>
@@ -3515,23 +3483,7 @@
                                 <w:sz w:val="18"/>
                                 <w:szCs w:val="18"/>
                               </w:rPr>
-                              <w:t xml:space="preserve"> (</w:t>
-                            </w:r>
-                            <w:r>
-                              <w:rPr>
-                                <w:rFonts w:ascii="Roboto" w:hAnsi="Roboto"/>
-                                <w:sz w:val="18"/>
-                                <w:szCs w:val="18"/>
-                              </w:rPr>
-                              <w:t>FINAL</w:t>
-                            </w:r>
-                            <w:r>
-                              <w:rPr>
-                                <w:rFonts w:ascii="Roboto" w:hAnsi="Roboto"/>
-                                <w:sz w:val="18"/>
-                                <w:szCs w:val="18"/>
-                              </w:rPr>
-                              <w:t>)</w:t>
+                              <w:t xml:space="preserve"> </w:t>
                             </w:r>
                           </w:p>
                         </w:txbxContent>
@@ -3571,7 +3523,7 @@
                           <w:sz w:val="18"/>
                           <w:szCs w:val="18"/>
                         </w:rPr>
-                        <w:t xml:space="preserve">TERCER </w:t>
+                        <w:t xml:space="preserve">PRIMER </w:t>
                       </w:r>
                       <w:r>
                         <w:rPr>
@@ -3587,23 +3539,7 @@
                           <w:sz w:val="18"/>
                           <w:szCs w:val="18"/>
                         </w:rPr>
-                        <w:t xml:space="preserve"> (</w:t>
-                      </w:r>
-                      <w:r>
-                        <w:rPr>
-                          <w:rFonts w:ascii="Roboto" w:hAnsi="Roboto"/>
-                          <w:sz w:val="18"/>
-                          <w:szCs w:val="18"/>
-                        </w:rPr>
-                        <w:t>FINAL</w:t>
-                      </w:r>
-                      <w:r>
-                        <w:rPr>
-                          <w:rFonts w:ascii="Roboto" w:hAnsi="Roboto"/>
-                          <w:sz w:val="18"/>
-                          <w:szCs w:val="18"/>
-                        </w:rPr>
-                        <w:t>)</w:t>
+                        <w:t xml:space="preserve"> </w:t>
                       </w:r>
                     </w:p>
                   </w:txbxContent>
@@ -3773,7 +3709,16 @@
                                 <w:szCs w:val="18"/>
                                 <w:lang w:val="es-ES"/>
                               </w:rPr>
-                              <w:t>483-258</w:t>
+                              <w:t>483-25</w:t>
+                            </w:r>
+                            <w:r>
+                              <w:rPr>
+                                <w:rFonts w:ascii="Roboto" w:hAnsi="Roboto"/>
+                                <w:sz w:val="18"/>
+                                <w:szCs w:val="18"/>
+                                <w:lang w:val="es-ES"/>
+                              </w:rPr>
+                              <w:t>9</w:t>
                             </w:r>
                           </w:p>
                         </w:txbxContent>
@@ -3815,7 +3760,16 @@
                           <w:szCs w:val="18"/>
                           <w:lang w:val="es-ES"/>
                         </w:rPr>
-                        <w:t>483-258</w:t>
+                        <w:t>483-25</w:t>
+                      </w:r>
+                      <w:r>
+                        <w:rPr>
+                          <w:rFonts w:ascii="Roboto" w:hAnsi="Roboto"/>
+                          <w:sz w:val="18"/>
+                          <w:szCs w:val="18"/>
+                          <w:lang w:val="es-ES"/>
+                        </w:rPr>
+                        <w:t>9</w:t>
                       </w:r>
                     </w:p>
                   </w:txbxContent>
@@ -4077,7 +4031,21 @@
                                 <w:rFonts w:cstheme="minorHAnsi"/>
                                 <w:lang w:val="es-ES"/>
                               </w:rPr>
-                              <w:t xml:space="preserve">Región de Valparaíso a la Región de Los Lagos, año 2021. </w:t>
+                              <w:t>Región de Valparaíso a la Región de Los Lagos, año 202</w:t>
+                            </w:r>
+                            <w:r>
+                              <w:rPr>
+                                <w:rFonts w:cstheme="minorHAnsi"/>
+                                <w:lang w:val="es-ES"/>
+                              </w:rPr>
+                              <w:t>2</w:t>
+                            </w:r>
+                            <w:r>
+                              <w:rPr>
+                                <w:rFonts w:cstheme="minorHAnsi"/>
+                                <w:lang w:val="es-ES"/>
+                              </w:rPr>
+                              <w:t xml:space="preserve">. </w:t>
                             </w:r>
                           </w:p>
                         </w:txbxContent>
@@ -4115,7 +4083,21 @@
                           <w:rFonts w:cstheme="minorHAnsi"/>
                           <w:lang w:val="es-ES"/>
                         </w:rPr>
-                        <w:t xml:space="preserve">Región de Valparaíso a la Región de Los Lagos, año 2021. </w:t>
+                        <w:t>Región de Valparaíso a la Región de Los Lagos, año 202</w:t>
+                      </w:r>
+                      <w:r>
+                        <w:rPr>
+                          <w:rFonts w:cstheme="minorHAnsi"/>
+                          <w:lang w:val="es-ES"/>
+                        </w:rPr>
+                        <w:t>2</w:t>
+                      </w:r>
+                      <w:r>
+                        <w:rPr>
+                          <w:rFonts w:cstheme="minorHAnsi"/>
+                          <w:lang w:val="es-ES"/>
+                        </w:rPr>
+                        <w:t xml:space="preserve">. </w:t>
                       </w:r>
                     </w:p>
                   </w:txbxContent>

</xml_diff>